<commit_message>
update on the design doc
update on the design doc
</commit_message>
<xml_diff>
--- a/design-docs/Design Doc.docx
+++ b/design-docs/Design Doc.docx
@@ -82,8 +82,6 @@
           <w:lang w:val="en-US"/>
         </w:rPr>
       </w:pPr>
-      <w:bookmarkStart w:id="0" w:name="_GoBack"/>
-      <w:bookmarkEnd w:id="0"/>
     </w:p>
     <w:p>
       <w:pPr>
@@ -138,6 +136,154 @@
         </w:rPr>
         <w:t>Feature 3: Making sure Lightsaber can’t only be used as weapon by those whose Force is Strong</w:t>
       </w:r>
+    </w:p>
+    <w:p>
+      <w:pPr>
+        <w:pStyle w:val="ListParagraph"/>
+        <w:rPr>
+          <w:sz w:val="28"/>
+          <w:szCs w:val="28"/>
+          <w:lang w:val="en-US"/>
+        </w:rPr>
+      </w:pPr>
+    </w:p>
+    <w:p>
+      <w:pPr>
+        <w:rPr>
+          <w:sz w:val="28"/>
+          <w:szCs w:val="28"/>
+          <w:lang w:val="en-US"/>
+        </w:rPr>
+      </w:pPr>
+    </w:p>
+    <w:p>
+      <w:pPr>
+        <w:rPr>
+          <w:sz w:val="28"/>
+          <w:szCs w:val="28"/>
+          <w:lang w:val="en-US"/>
+        </w:rPr>
+      </w:pPr>
+    </w:p>
+    <w:p>
+      <w:pPr>
+        <w:rPr>
+          <w:sz w:val="28"/>
+          <w:szCs w:val="28"/>
+          <w:lang w:val="en-US"/>
+        </w:rPr>
+      </w:pPr>
+    </w:p>
+    <w:p>
+      <w:pPr>
+        <w:rPr>
+          <w:sz w:val="28"/>
+          <w:szCs w:val="28"/>
+          <w:lang w:val="en-US"/>
+        </w:rPr>
+      </w:pPr>
+    </w:p>
+    <w:p>
+      <w:pPr>
+        <w:rPr>
+          <w:sz w:val="28"/>
+          <w:szCs w:val="28"/>
+          <w:lang w:val="en-US"/>
+        </w:rPr>
+      </w:pPr>
+    </w:p>
+    <w:p>
+      <w:pPr>
+        <w:rPr>
+          <w:sz w:val="28"/>
+          <w:szCs w:val="28"/>
+          <w:lang w:val="en-US"/>
+        </w:rPr>
+      </w:pPr>
+    </w:p>
+    <w:p>
+      <w:pPr>
+        <w:rPr>
+          <w:sz w:val="28"/>
+          <w:szCs w:val="28"/>
+          <w:lang w:val="en-US"/>
+        </w:rPr>
+      </w:pPr>
+    </w:p>
+    <w:p>
+      <w:pPr>
+        <w:rPr>
+          <w:sz w:val="28"/>
+          <w:szCs w:val="28"/>
+          <w:lang w:val="en-US"/>
+        </w:rPr>
+      </w:pPr>
+    </w:p>
+    <w:p>
+      <w:pPr>
+        <w:rPr>
+          <w:sz w:val="28"/>
+          <w:szCs w:val="28"/>
+          <w:lang w:val="en-US"/>
+        </w:rPr>
+      </w:pPr>
+    </w:p>
+    <w:p>
+      <w:pPr>
+        <w:rPr>
+          <w:b/>
+          <w:sz w:val="32"/>
+          <w:szCs w:val="32"/>
+          <w:lang w:val="en-US"/>
+        </w:rPr>
+      </w:pPr>
+      <w:proofErr w:type="spellStart"/>
+      <w:r>
+        <w:rPr>
+          <w:b/>
+          <w:sz w:val="32"/>
+          <w:szCs w:val="32"/>
+          <w:lang w:val="en-US"/>
+        </w:rPr>
+        <w:t>Featrue</w:t>
+      </w:r>
+      <w:proofErr w:type="spellEnd"/>
+      <w:r>
+        <w:rPr>
+          <w:b/>
+          <w:sz w:val="32"/>
+          <w:szCs w:val="32"/>
+          <w:lang w:val="en-US"/>
+        </w:rPr>
+        <w:t xml:space="preserve"> 1</w:t>
+      </w:r>
+      <w:r>
+        <w:rPr>
+          <w:b/>
+          <w:sz w:val="32"/>
+          <w:szCs w:val="32"/>
+          <w:lang w:val="en-US"/>
+        </w:rPr>
+        <w:t>:</w:t>
+      </w:r>
+      <w:r>
+        <w:rPr>
+          <w:sz w:val="28"/>
+          <w:szCs w:val="28"/>
+          <w:lang w:val="en-US"/>
+        </w:rPr>
+        <w:t xml:space="preserve"> </w:t>
+      </w:r>
+      <w:r>
+        <w:rPr>
+          <w:sz w:val="28"/>
+          <w:szCs w:val="28"/>
+          <w:lang w:val="en-US"/>
+        </w:rPr>
+        <w:t>Add a Leave Affordance</w:t>
+      </w:r>
+      <w:bookmarkStart w:id="0" w:name="_GoBack"/>
+      <w:bookmarkEnd w:id="0"/>
     </w:p>
     <w:sectPr>
       <w:pgSz w:w="11900" w:h="16840"/>

</xml_diff>